<commit_message>
clear some typo errors
</commit_message>
<xml_diff>
--- a/introduction.docx
+++ b/introduction.docx
@@ -47,8 +47,10 @@
       <w:r>
         <w:t xml:space="preserve"> </w:t>
       </w:r>
-      <w:r>
-        <w:t>Unfolding in nine concise chapters, The Great Gatsby concerns the wasteful lives of four</w:t>
+    </w:p>
+    <w:p>
+      <w:r>
+        <w:t>Unfolding nine concise chapters, The Great Gatsby concerns the wasteful lives of four</w:t>
       </w:r>
       <w:r>
         <w:t xml:space="preserve"> </w:t>
@@ -60,7 +62,13 @@
         <w:t xml:space="preserve"> </w:t>
       </w:r>
       <w:r>
-        <w:t>Fitzgerald himself, Nick is from Minnesota, attended an Ivy League university, served in</w:t>
+        <w:t xml:space="preserve">Fitzgerald himself, Nick is from Minnesota, attended an Ivy League </w:t>
+      </w:r>
+      <w:r>
+        <w:t>U</w:t>
+      </w:r>
+      <w:r>
+        <w:t>niversity, served in</w:t>
       </w:r>
       <w:r>
         <w:t xml:space="preserve"> t</w:t>
@@ -70,9 +78,6 @@
       </w:r>
     </w:p>
     <w:p>
-      <w:pPr>
-        <w:ind w:firstLine="720"/>
-      </w:pPr>
       <w:r>
         <w:t>Having left the Midwest to work in the bond business in the summer of 1922, Nick settles</w:t>
       </w:r>
@@ -119,12 +124,12 @@
     </w:p>
     <w:p>
       <w:r>
+        <w:lastRenderedPageBreak/>
         <w:t>Gatsby can see the green light glowing on her dock, which becomes a symbol in the</w:t>
       </w:r>
     </w:p>
     <w:p>
       <w:r>
-        <w:lastRenderedPageBreak/>
         <w:t>novel of an unreachable treasure, the "future that year by year recedes before us."</w:t>
       </w:r>
     </w:p>

</xml_diff>

<commit_message>
italicize the Great Gasby
</commit_message>
<xml_diff>
--- a/introduction.docx
+++ b/introduction.docx
@@ -27,10 +27,29 @@
         <w:ind w:firstLine="720"/>
       </w:pPr>
       <w:r>
-        <w:t>F. Scott Fitzgerald's 1925 novel The Great Gatsby is a tragic love story, a mystery, and a</w:t>
-      </w:r>
-    </w:p>
-    <w:p>
+        <w:t xml:space="preserve">F. Scott Fitzgerald's 1925 novel </w:t>
+      </w:r>
+      <w:r>
+        <w:t>“</w:t>
+      </w:r>
+      <w:r>
+        <w:rPr>
+          <w:b/>
+          <w:bCs/>
+          <w:i/>
+          <w:iCs/>
+        </w:rPr>
+        <w:t>The Great Gatsby</w:t>
+      </w:r>
+      <w:r>
+        <w:t>”</w:t>
+      </w:r>
+      <w:r>
+        <w:t xml:space="preserve"> is a tragic love story, a mystery, and a</w:t>
+      </w:r>
+      <w:r>
+        <w:t xml:space="preserve"> </w:t>
+      </w:r>
       <w:r>
         <w:t>social commentary on American life. Although it was not a commercial success for</w:t>
       </w:r>
@@ -128,18 +147,26 @@
     </w:p>
     <w:p>
       <w:r>
+        <w:t>novel of an unreachable treasure, the "future that year by year recedes before us."</w:t>
+      </w:r>
+    </w:p>
+    <w:p>
+      <w:r>
         <w:lastRenderedPageBreak/>
-        <w:t>novel of an unreachable treasure, the "future that year by year recedes before us."</w:t>
-      </w:r>
-    </w:p>
-    <w:p>
-      <w:r>
         <w:t>Though Daisy is a married socialite and a mother, Gatsby still worships her as his</w:t>
       </w:r>
     </w:p>
     <w:p>
       <w:r>
-        <w:t>"golden girl." They first met when she was a young lady from an affluent family and he</w:t>
+        <w:t>"</w:t>
+      </w:r>
+      <w:proofErr w:type="gramStart"/>
+      <w:r>
+        <w:t>golden</w:t>
+      </w:r>
+      <w:proofErr w:type="gramEnd"/>
+      <w:r>
+        <w:t xml:space="preserve"> girl." They first met when she was a young lady from an affluent family and he</w:t>
       </w:r>
     </w:p>
     <w:p>

</xml_diff>